<commit_message>
minor changes in Readme.docx
</commit_message>
<xml_diff>
--- a/Readme.docx
+++ b/Readme.docx
@@ -4,6 +4,12 @@
   <w:body>
     <w:p>
       <w:pPr>
+        <w:pStyle w:val="ListParagraph"/>
+        <w:numPr>
+          <w:ilvl w:val="0"/>
+          <w:numId w:val="3"/>
+        </w:numPr>
+        <w:ind w:left="426"/>
         <w:rPr>
           <w:b/>
           <w:bCs/>
@@ -26,51 +32,482 @@
           <w:u w:val="single"/>
           <w:lang w:val="en-US"/>
         </w:rPr>
-        <w:t>APPRO</w:t>
-      </w:r>
-      <w:r>
-        <w:rPr>
-          <w:b/>
-          <w:bCs/>
+        <w:t>APPROACHES</w:t>
+      </w:r>
+    </w:p>
+    <w:p>
+      <w:pPr>
+        <w:pStyle w:val="ListParagraph"/>
+        <w:rPr>
+          <w:sz w:val="24"/>
+          <w:szCs w:val="24"/>
+          <w:lang w:val="en-US"/>
+        </w:rPr>
+      </w:pPr>
+      <w:r>
+        <w:rPr>
+          <w:sz w:val="24"/>
+          <w:szCs w:val="24"/>
+          <w:lang w:val="en-US"/>
+        </w:rPr>
+        <w:t>In total we have 15 columns, which are:</w:t>
+      </w:r>
+    </w:p>
+    <w:p>
+      <w:pPr>
+        <w:pStyle w:val="ListParagraph"/>
+        <w:rPr>
+          <w:sz w:val="20"/>
+          <w:szCs w:val="20"/>
+          <w:lang w:val="en-US"/>
+        </w:rPr>
+      </w:pPr>
+    </w:p>
+    <w:p>
+      <w:pPr>
+        <w:pStyle w:val="ListParagraph"/>
+        <w:numPr>
+          <w:ilvl w:val="0"/>
+          <w:numId w:val="2"/>
+        </w:numPr>
+        <w:rPr>
+          <w:lang w:val="en-US"/>
+        </w:rPr>
+      </w:pPr>
+      <w:r>
+        <w:rPr>
+          <w:lang w:val="en-US"/>
+        </w:rPr>
+        <w:t>uniq_id</w:t>
+      </w:r>
+    </w:p>
+    <w:p>
+      <w:pPr>
+        <w:pStyle w:val="ListParagraph"/>
+        <w:numPr>
+          <w:ilvl w:val="0"/>
+          <w:numId w:val="2"/>
+        </w:numPr>
+        <w:rPr>
+          <w:lang w:val="en-US"/>
+        </w:rPr>
+      </w:pPr>
+      <w:r>
+        <w:rPr>
+          <w:lang w:val="en-US"/>
+        </w:rPr>
+        <w:t>crawl_timestamp</w:t>
+      </w:r>
+    </w:p>
+    <w:p>
+      <w:pPr>
+        <w:pStyle w:val="ListParagraph"/>
+        <w:numPr>
+          <w:ilvl w:val="0"/>
+          <w:numId w:val="2"/>
+        </w:numPr>
+        <w:rPr>
+          <w:lang w:val="en-US"/>
+        </w:rPr>
+      </w:pPr>
+      <w:r>
+        <w:rPr>
+          <w:lang w:val="en-US"/>
+        </w:rPr>
+        <w:t>product_url</w:t>
+      </w:r>
+    </w:p>
+    <w:p>
+      <w:pPr>
+        <w:pStyle w:val="ListParagraph"/>
+        <w:numPr>
+          <w:ilvl w:val="0"/>
+          <w:numId w:val="2"/>
+        </w:numPr>
+        <w:rPr>
+          <w:lang w:val="en-US"/>
+        </w:rPr>
+      </w:pPr>
+      <w:r>
+        <w:rPr>
+          <w:lang w:val="en-US"/>
+        </w:rPr>
+        <w:t>product_name</w:t>
+      </w:r>
+    </w:p>
+    <w:p>
+      <w:pPr>
+        <w:pStyle w:val="ListParagraph"/>
+        <w:numPr>
+          <w:ilvl w:val="0"/>
+          <w:numId w:val="2"/>
+        </w:numPr>
+        <w:rPr>
+          <w:lang w:val="en-US"/>
+        </w:rPr>
+      </w:pPr>
+      <w:r>
+        <w:rPr>
+          <w:lang w:val="en-US"/>
+        </w:rPr>
+        <w:t>product_category_tree</w:t>
+      </w:r>
+    </w:p>
+    <w:p>
+      <w:pPr>
+        <w:pStyle w:val="ListParagraph"/>
+        <w:numPr>
+          <w:ilvl w:val="0"/>
+          <w:numId w:val="2"/>
+        </w:numPr>
+        <w:rPr>
+          <w:lang w:val="en-US"/>
+        </w:rPr>
+      </w:pPr>
+      <w:r>
+        <w:rPr>
+          <w:lang w:val="en-US"/>
+        </w:rPr>
+        <w:t>pid</w:t>
+      </w:r>
+    </w:p>
+    <w:p>
+      <w:pPr>
+        <w:pStyle w:val="ListParagraph"/>
+        <w:numPr>
+          <w:ilvl w:val="0"/>
+          <w:numId w:val="2"/>
+        </w:numPr>
+        <w:rPr>
+          <w:lang w:val="en-US"/>
+        </w:rPr>
+      </w:pPr>
+      <w:r>
+        <w:rPr>
+          <w:lang w:val="en-US"/>
+        </w:rPr>
+        <w:t>retail_price</w:t>
+      </w:r>
+    </w:p>
+    <w:p>
+      <w:pPr>
+        <w:pStyle w:val="ListParagraph"/>
+        <w:numPr>
+          <w:ilvl w:val="0"/>
+          <w:numId w:val="2"/>
+        </w:numPr>
+        <w:rPr>
+          <w:lang w:val="en-US"/>
+        </w:rPr>
+      </w:pPr>
+      <w:r>
+        <w:rPr>
+          <w:lang w:val="en-US"/>
+        </w:rPr>
+        <w:t>discount</w:t>
+      </w:r>
+    </w:p>
+    <w:p>
+      <w:pPr>
+        <w:pStyle w:val="ListParagraph"/>
+        <w:numPr>
+          <w:ilvl w:val="0"/>
+          <w:numId w:val="2"/>
+        </w:numPr>
+        <w:rPr>
+          <w:lang w:val="en-US"/>
+        </w:rPr>
+      </w:pPr>
+      <w:r>
+        <w:rPr>
+          <w:lang w:val="en-US"/>
+        </w:rPr>
+        <w:t>image</w:t>
+      </w:r>
+    </w:p>
+    <w:p>
+      <w:pPr>
+        <w:pStyle w:val="ListParagraph"/>
+        <w:numPr>
+          <w:ilvl w:val="0"/>
+          <w:numId w:val="2"/>
+        </w:numPr>
+        <w:rPr>
+          <w:lang w:val="en-US"/>
+        </w:rPr>
+      </w:pPr>
+      <w:r>
+        <w:rPr>
+          <w:lang w:val="en-US"/>
+        </w:rPr>
+        <w:t>is_FK_Advantage</w:t>
+      </w:r>
+    </w:p>
+    <w:p>
+      <w:pPr>
+        <w:pStyle w:val="ListParagraph"/>
+        <w:numPr>
+          <w:ilvl w:val="0"/>
+          <w:numId w:val="2"/>
+        </w:numPr>
+        <w:rPr>
+          <w:lang w:val="en-US"/>
+        </w:rPr>
+      </w:pPr>
+      <w:r>
+        <w:rPr>
+          <w:lang w:val="en-US"/>
+        </w:rPr>
+        <w:t>description</w:t>
+      </w:r>
+    </w:p>
+    <w:p>
+      <w:pPr>
+        <w:pStyle w:val="ListParagraph"/>
+        <w:numPr>
+          <w:ilvl w:val="0"/>
+          <w:numId w:val="2"/>
+        </w:numPr>
+        <w:rPr>
+          <w:lang w:val="en-US"/>
+        </w:rPr>
+      </w:pPr>
+      <w:r>
+        <w:rPr>
+          <w:lang w:val="en-US"/>
+        </w:rPr>
+        <w:t>product_rating</w:t>
+      </w:r>
+    </w:p>
+    <w:p>
+      <w:pPr>
+        <w:pStyle w:val="ListParagraph"/>
+        <w:numPr>
+          <w:ilvl w:val="0"/>
+          <w:numId w:val="2"/>
+        </w:numPr>
+        <w:rPr>
+          <w:lang w:val="en-US"/>
+        </w:rPr>
+      </w:pPr>
+      <w:r>
+        <w:rPr>
+          <w:lang w:val="en-US"/>
+        </w:rPr>
+        <w:t>overall_rating</w:t>
+      </w:r>
+    </w:p>
+    <w:p>
+      <w:pPr>
+        <w:pStyle w:val="ListParagraph"/>
+        <w:numPr>
+          <w:ilvl w:val="0"/>
+          <w:numId w:val="2"/>
+        </w:numPr>
+        <w:rPr>
+          <w:lang w:val="en-US"/>
+        </w:rPr>
+      </w:pPr>
+      <w:r>
+        <w:rPr>
+          <w:lang w:val="en-US"/>
+        </w:rPr>
+        <w:t xml:space="preserve">brand </w:t>
+      </w:r>
+    </w:p>
+    <w:p>
+      <w:pPr>
+        <w:pStyle w:val="ListParagraph"/>
+        <w:numPr>
+          <w:ilvl w:val="0"/>
+          <w:numId w:val="2"/>
+        </w:numPr>
+        <w:rPr>
+          <w:lang w:val="en-US"/>
+        </w:rPr>
+      </w:pPr>
+      <w:r>
+        <w:rPr>
+          <w:lang w:val="en-US"/>
+        </w:rPr>
+        <w:t>product_Specification</w:t>
+      </w:r>
+    </w:p>
+    <w:p>
+      <w:pPr>
+        <w:pStyle w:val="ListParagraph"/>
+        <w:ind w:left="1440"/>
+        <w:rPr>
+          <w:lang w:val="en-US"/>
+        </w:rPr>
+      </w:pPr>
+    </w:p>
+    <w:p>
+      <w:pPr>
+        <w:pStyle w:val="ListParagraph"/>
+        <w:rPr>
+          <w:sz w:val="24"/>
+          <w:szCs w:val="24"/>
+          <w:lang w:val="en-US"/>
+        </w:rPr>
+      </w:pPr>
+      <w:r>
+        <w:rPr>
+          <w:sz w:val="24"/>
+          <w:szCs w:val="24"/>
+          <w:lang w:val="en-US"/>
+        </w:rPr>
+        <w:t>Clearly, out of these attributes; uniq_id, crawl_timestamp, pid, image</w:t>
+      </w:r>
+      <w:r>
+        <w:rPr>
+          <w:sz w:val="24"/>
+          <w:szCs w:val="24"/>
+          <w:lang w:val="en-US"/>
+        </w:rPr>
+        <w:t>, is_FK_Advantage, product_rating, overall_rating don’t affect the classification. Therefore, we will be considering other attributes.</w:t>
+      </w:r>
+    </w:p>
+    <w:p>
+      <w:pPr>
+        <w:pStyle w:val="ListParagraph"/>
+        <w:rPr>
+          <w:lang w:val="en-US"/>
+        </w:rPr>
+      </w:pPr>
+      <w:r>
+        <w:rPr>
+          <w:sz w:val="24"/>
+          <w:szCs w:val="24"/>
+          <w:lang w:val="en-US"/>
+        </w:rPr>
+        <w:t xml:space="preserve">  </w:t>
+      </w:r>
+    </w:p>
+    <w:p>
+      <w:pPr>
+        <w:pStyle w:val="ListParagraph"/>
+        <w:rPr>
+          <w:sz w:val="24"/>
+          <w:szCs w:val="24"/>
+          <w:lang w:val="en-US"/>
+        </w:rPr>
+      </w:pPr>
+      <w:r>
+        <w:rPr>
+          <w:sz w:val="24"/>
+          <w:szCs w:val="24"/>
+          <w:lang w:val="en-US"/>
+        </w:rPr>
+        <w:t>In our approach:</w:t>
+      </w:r>
+    </w:p>
+    <w:p>
+      <w:pPr>
+        <w:pStyle w:val="ListParagraph"/>
+        <w:numPr>
+          <w:ilvl w:val="0"/>
+          <w:numId w:val="1"/>
+        </w:numPr>
+        <w:rPr>
+          <w:sz w:val="24"/>
+          <w:szCs w:val="24"/>
+          <w:lang w:val="en-US"/>
+        </w:rPr>
+      </w:pPr>
+      <w:r>
+        <w:rPr>
+          <w:sz w:val="24"/>
+          <w:szCs w:val="24"/>
+          <w:lang w:val="en-US"/>
+        </w:rPr>
+        <w:t>Features = {</w:t>
+      </w:r>
+      <w:r>
+        <w:rPr>
           <w:i/>
           <w:iCs/>
+          <w:sz w:val="24"/>
+          <w:szCs w:val="24"/>
+          <w:lang w:val="en-US"/>
+        </w:rPr>
+        <w:t>“description”</w:t>
+      </w:r>
+      <w:r>
+        <w:rPr>
+          <w:sz w:val="24"/>
+          <w:szCs w:val="24"/>
+          <w:lang w:val="en-US"/>
+        </w:rPr>
+        <w:t>}</w:t>
+      </w:r>
+    </w:p>
+    <w:p>
+      <w:pPr>
+        <w:pStyle w:val="ListParagraph"/>
+        <w:ind w:left="1440"/>
+        <w:rPr>
+          <w:sz w:val="24"/>
+          <w:szCs w:val="24"/>
+          <w:lang w:val="en-US"/>
+        </w:rPr>
+      </w:pPr>
+      <w:r>
+        <w:rPr>
+          <w:sz w:val="24"/>
+          <w:szCs w:val="24"/>
+          <w:lang w:val="en-US"/>
+        </w:rPr>
+        <w:t>In this case we only have 1 Independent Var</w:t>
+      </w:r>
+      <w:r>
+        <w:rPr>
+          <w:sz w:val="24"/>
+          <w:szCs w:val="24"/>
+          <w:lang w:val="en-US"/>
+        </w:rPr>
+        <w:t>iable [“description”] and 1 Dependent Variable [“Category”].</w:t>
+      </w:r>
+    </w:p>
+    <w:p>
+      <w:pPr>
+        <w:pStyle w:val="ListParagraph"/>
+        <w:numPr>
+          <w:ilvl w:val="0"/>
+          <w:numId w:val="1"/>
+        </w:numPr>
+        <w:rPr>
+          <w:sz w:val="24"/>
+          <w:szCs w:val="24"/>
+          <w:lang w:val="en-US"/>
+        </w:rPr>
+      </w:pPr>
+      <w:r>
+        <w:rPr>
+          <w:sz w:val="24"/>
+          <w:szCs w:val="24"/>
+          <w:lang w:val="en-US"/>
+        </w:rPr>
+        <w:t>Features = {}</w:t>
+      </w:r>
+    </w:p>
+    <w:p>
+      <w:pPr>
+        <w:rPr>
           <w:sz w:val="44"/>
           <w:szCs w:val="44"/>
-          <w:u w:val="single"/>
-          <w:lang w:val="en-US"/>
-        </w:rPr>
-        <w:t>A</w:t>
-      </w:r>
-      <w:r>
-        <w:rPr>
-          <w:b/>
-          <w:bCs/>
-          <w:i/>
-          <w:iCs/>
+          <w:lang w:val="en-US"/>
+        </w:rPr>
+      </w:pPr>
+    </w:p>
+    <w:p>
+      <w:pPr>
+        <w:rPr>
           <w:sz w:val="44"/>
           <w:szCs w:val="44"/>
-          <w:u w:val="single"/>
-          <w:lang w:val="en-US"/>
-        </w:rPr>
-        <w:t>CHES</w:t>
-      </w:r>
-    </w:p>
-    <w:p>
-      <w:pPr>
-        <w:rPr>
-          <w:sz w:val="24"/>
-          <w:szCs w:val="24"/>
-          <w:lang w:val="en-US"/>
-        </w:rPr>
-      </w:pPr>
-      <w:r>
-        <w:rPr>
-          <w:sz w:val="24"/>
-          <w:szCs w:val="24"/>
-          <w:lang w:val="en-US"/>
-        </w:rPr>
-        <w:t>1.&gt;</w:t>
-      </w:r>
+          <w:lang w:val="en-US"/>
+        </w:rPr>
+      </w:pPr>
     </w:p>
     <w:p>
       <w:pPr>
@@ -119,114 +556,12 @@
     </w:p>
     <w:p>
       <w:pPr>
-        <w:rPr>
-          <w:sz w:val="44"/>
-          <w:szCs w:val="44"/>
-          <w:lang w:val="en-US"/>
-        </w:rPr>
-      </w:pPr>
-    </w:p>
-    <w:p>
-      <w:pPr>
-        <w:rPr>
-          <w:sz w:val="44"/>
-          <w:szCs w:val="44"/>
-          <w:lang w:val="en-US"/>
-        </w:rPr>
-      </w:pPr>
-    </w:p>
-    <w:p>
-      <w:pPr>
-        <w:rPr>
-          <w:sz w:val="44"/>
-          <w:szCs w:val="44"/>
-          <w:lang w:val="en-US"/>
-        </w:rPr>
-      </w:pPr>
-    </w:p>
-    <w:p>
-      <w:pPr>
-        <w:rPr>
-          <w:sz w:val="44"/>
-          <w:szCs w:val="44"/>
-          <w:lang w:val="en-US"/>
-        </w:rPr>
-      </w:pPr>
-    </w:p>
-    <w:p>
-      <w:pPr>
-        <w:rPr>
-          <w:sz w:val="44"/>
-          <w:szCs w:val="44"/>
-          <w:lang w:val="en-US"/>
-        </w:rPr>
-      </w:pPr>
-    </w:p>
-    <w:p>
-      <w:pPr>
-        <w:rPr>
-          <w:sz w:val="44"/>
-          <w:szCs w:val="44"/>
-          <w:lang w:val="en-US"/>
-        </w:rPr>
-      </w:pPr>
-    </w:p>
-    <w:p>
-      <w:pPr>
-        <w:rPr>
-          <w:sz w:val="44"/>
-          <w:szCs w:val="44"/>
-          <w:lang w:val="en-US"/>
-        </w:rPr>
-      </w:pPr>
-    </w:p>
-    <w:p>
-      <w:pPr>
-        <w:rPr>
-          <w:sz w:val="44"/>
-          <w:szCs w:val="44"/>
-          <w:lang w:val="en-US"/>
-        </w:rPr>
-      </w:pPr>
-    </w:p>
-    <w:p>
-      <w:pPr>
-        <w:rPr>
-          <w:sz w:val="44"/>
-          <w:szCs w:val="44"/>
-          <w:lang w:val="en-US"/>
-        </w:rPr>
-      </w:pPr>
-    </w:p>
-    <w:p>
-      <w:pPr>
-        <w:rPr>
-          <w:sz w:val="44"/>
-          <w:szCs w:val="44"/>
-          <w:lang w:val="en-US"/>
-        </w:rPr>
-      </w:pPr>
-    </w:p>
-    <w:p>
-      <w:pPr>
-        <w:rPr>
-          <w:sz w:val="44"/>
-          <w:szCs w:val="44"/>
-          <w:lang w:val="en-US"/>
-        </w:rPr>
-      </w:pPr>
-    </w:p>
-    <w:p>
-      <w:pPr>
-        <w:rPr>
-          <w:sz w:val="44"/>
-          <w:szCs w:val="44"/>
-          <w:lang w:val="en-US"/>
-        </w:rPr>
-      </w:pPr>
-    </w:p>
-    <w:p>
-      <w:pPr>
+        <w:pStyle w:val="ListParagraph"/>
+        <w:numPr>
+          <w:ilvl w:val="0"/>
+          <w:numId w:val="3"/>
+        </w:numPr>
+        <w:ind w:left="709" w:hanging="567"/>
         <w:rPr>
           <w:b/>
           <w:bCs/>
@@ -261,6 +596,362 @@
     </w:sectPr>
   </w:body>
 </w:document>
+</file>
+
+<file path=word/numbering.xml><?xml version="1.0" encoding="utf-8"?>
+<w:numbering xmlns:wpc="http://schemas.microsoft.com/office/word/2010/wordprocessingCanvas" xmlns:cx="http://schemas.microsoft.com/office/drawing/2014/chartex" xmlns:cx1="http://schemas.microsoft.com/office/drawing/2015/9/8/chartex" xmlns:cx2="http://schemas.microsoft.com/office/drawing/2015/10/21/chartex" xmlns:cx3="http://schemas.microsoft.com/office/drawing/2016/5/9/chartex" xmlns:cx4="http://schemas.microsoft.com/office/drawing/2016/5/10/chartex" xmlns:cx5="http://schemas.microsoft.com/office/drawing/2016/5/11/chartex" xmlns:cx6="http://schemas.microsoft.com/office/drawing/2016/5/12/chartex" xmlns:cx7="http://schemas.microsoft.com/office/drawing/2016/5/13/chartex" xmlns:cx8="http://schemas.microsoft.com/office/drawing/2016/5/14/chartex" xmlns:mc="http://schemas.openxmlformats.org/markup-compatibility/2006" xmlns:aink="http://schemas.microsoft.com/office/drawing/2016/ink" xmlns:am3d="http://schemas.microsoft.com/office/drawing/2017/model3d" xmlns:o="urn:schemas-microsoft-com:office:office" xmlns:r="http://schemas.openxmlformats.org/officeDocument/2006/relationships" xmlns:m="http://schemas.openxmlformats.org/officeDocument/2006/math" xmlns:v="urn:schemas-microsoft-com:vml" xmlns:wp14="http://schemas.microsoft.com/office/word/2010/wordprocessingDrawing" xmlns:wp="http://schemas.openxmlformats.org/drawingml/2006/wordprocessingDrawing" xmlns:w10="urn:schemas-microsoft-com:office:word" xmlns:w="http://schemas.openxmlformats.org/wordprocessingml/2006/main" xmlns:w14="http://schemas.microsoft.com/office/word/2010/wordml" xmlns:w15="http://schemas.microsoft.com/office/word/2012/wordml" xmlns:w16cex="http://schemas.microsoft.com/office/word/2018/wordml/cex" xmlns:w16cid="http://schemas.microsoft.com/office/word/2016/wordml/cid" xmlns:w16="http://schemas.microsoft.com/office/word/2018/wordml" xmlns:w16se="http://schemas.microsoft.com/office/word/2015/wordml/symex" xmlns:wpg="http://schemas.microsoft.com/office/word/2010/wordprocessingGroup" xmlns:wpi="http://schemas.microsoft.com/office/word/2010/wordprocessingInk" xmlns:wne="http://schemas.microsoft.com/office/word/2006/wordml" xmlns:wps="http://schemas.microsoft.com/office/word/2010/wordprocessingShape" mc:Ignorable="w14 w15 w16se w16cid w16 w16cex wp14">
+  <w:numPicBullet w:numPicBulletId="0">
+    <w:pict>
+      <v:shapetype id="_x0000_t75" coordsize="21600,21600" o:spt="75" o:preferrelative="t" path="m@4@5l@4@11@9@11@9@5xe" filled="f" stroked="f">
+        <v:stroke joinstyle="miter"/>
+        <v:formulas>
+          <v:f eqn="if lineDrawn pixelLineWidth 0"/>
+          <v:f eqn="sum @0 1 0"/>
+          <v:f eqn="sum 0 0 @1"/>
+          <v:f eqn="prod @2 1 2"/>
+          <v:f eqn="prod @3 21600 pixelWidth"/>
+          <v:f eqn="prod @3 21600 pixelHeight"/>
+          <v:f eqn="sum @0 0 1"/>
+          <v:f eqn="prod @6 1 2"/>
+          <v:f eqn="prod @7 21600 pixelWidth"/>
+          <v:f eqn="sum @8 21600 0"/>
+          <v:f eqn="prod @7 21600 pixelHeight"/>
+          <v:f eqn="sum @10 21600 0"/>
+        </v:formulas>
+        <v:path o:extrusionok="f" gradientshapeok="t" o:connecttype="rect"/>
+        <o:lock v:ext="edit" aspectratio="t"/>
+      </v:shapetype>
+      <v:shape id="_x0000_i1197" type="#_x0000_t75" style="width:11.3pt;height:11.3pt" o:bullet="t">
+        <v:imagedata r:id="rId1" o:title="mso3AE0"/>
+      </v:shape>
+    </w:pict>
+  </w:numPicBullet>
+  <w:abstractNum w:abstractNumId="0" w15:restartNumberingAfterBreak="0">
+    <w:nsid w:val="3F363ACE"/>
+    <w:multiLevelType w:val="hybridMultilevel"/>
+    <w:tmpl w:val="F7E804FC"/>
+    <w:lvl w:ilvl="0" w:tplc="40090007">
+      <w:start w:val="1"/>
+      <w:numFmt w:val="bullet"/>
+      <w:lvlText w:val=""/>
+      <w:lvlPicBulletId w:val="0"/>
+      <w:lvlJc w:val="left"/>
+      <w:pPr>
+        <w:ind w:left="720" w:hanging="360"/>
+      </w:pPr>
+      <w:rPr>
+        <w:rFonts w:ascii="Symbol" w:hAnsi="Symbol" w:hint="default"/>
+      </w:rPr>
+    </w:lvl>
+    <w:lvl w:ilvl="1" w:tplc="40090003" w:tentative="1">
+      <w:start w:val="1"/>
+      <w:numFmt w:val="bullet"/>
+      <w:lvlText w:val="o"/>
+      <w:lvlJc w:val="left"/>
+      <w:pPr>
+        <w:ind w:left="1440" w:hanging="360"/>
+      </w:pPr>
+      <w:rPr>
+        <w:rFonts w:ascii="Courier New" w:hAnsi="Courier New" w:cs="Courier New" w:hint="default"/>
+      </w:rPr>
+    </w:lvl>
+    <w:lvl w:ilvl="2" w:tplc="40090005" w:tentative="1">
+      <w:start w:val="1"/>
+      <w:numFmt w:val="bullet"/>
+      <w:lvlText w:val=""/>
+      <w:lvlJc w:val="left"/>
+      <w:pPr>
+        <w:ind w:left="2160" w:hanging="360"/>
+      </w:pPr>
+      <w:rPr>
+        <w:rFonts w:ascii="Wingdings" w:hAnsi="Wingdings" w:hint="default"/>
+      </w:rPr>
+    </w:lvl>
+    <w:lvl w:ilvl="3" w:tplc="40090001" w:tentative="1">
+      <w:start w:val="1"/>
+      <w:numFmt w:val="bullet"/>
+      <w:lvlText w:val=""/>
+      <w:lvlJc w:val="left"/>
+      <w:pPr>
+        <w:ind w:left="2880" w:hanging="360"/>
+      </w:pPr>
+      <w:rPr>
+        <w:rFonts w:ascii="Symbol" w:hAnsi="Symbol" w:hint="default"/>
+      </w:rPr>
+    </w:lvl>
+    <w:lvl w:ilvl="4" w:tplc="40090003" w:tentative="1">
+      <w:start w:val="1"/>
+      <w:numFmt w:val="bullet"/>
+      <w:lvlText w:val="o"/>
+      <w:lvlJc w:val="left"/>
+      <w:pPr>
+        <w:ind w:left="3600" w:hanging="360"/>
+      </w:pPr>
+      <w:rPr>
+        <w:rFonts w:ascii="Courier New" w:hAnsi="Courier New" w:cs="Courier New" w:hint="default"/>
+      </w:rPr>
+    </w:lvl>
+    <w:lvl w:ilvl="5" w:tplc="40090005" w:tentative="1">
+      <w:start w:val="1"/>
+      <w:numFmt w:val="bullet"/>
+      <w:lvlText w:val=""/>
+      <w:lvlJc w:val="left"/>
+      <w:pPr>
+        <w:ind w:left="4320" w:hanging="360"/>
+      </w:pPr>
+      <w:rPr>
+        <w:rFonts w:ascii="Wingdings" w:hAnsi="Wingdings" w:hint="default"/>
+      </w:rPr>
+    </w:lvl>
+    <w:lvl w:ilvl="6" w:tplc="40090001" w:tentative="1">
+      <w:start w:val="1"/>
+      <w:numFmt w:val="bullet"/>
+      <w:lvlText w:val=""/>
+      <w:lvlJc w:val="left"/>
+      <w:pPr>
+        <w:ind w:left="5040" w:hanging="360"/>
+      </w:pPr>
+      <w:rPr>
+        <w:rFonts w:ascii="Symbol" w:hAnsi="Symbol" w:hint="default"/>
+      </w:rPr>
+    </w:lvl>
+    <w:lvl w:ilvl="7" w:tplc="40090003" w:tentative="1">
+      <w:start w:val="1"/>
+      <w:numFmt w:val="bullet"/>
+      <w:lvlText w:val="o"/>
+      <w:lvlJc w:val="left"/>
+      <w:pPr>
+        <w:ind w:left="5760" w:hanging="360"/>
+      </w:pPr>
+      <w:rPr>
+        <w:rFonts w:ascii="Courier New" w:hAnsi="Courier New" w:cs="Courier New" w:hint="default"/>
+      </w:rPr>
+    </w:lvl>
+    <w:lvl w:ilvl="8" w:tplc="40090005" w:tentative="1">
+      <w:start w:val="1"/>
+      <w:numFmt w:val="bullet"/>
+      <w:lvlText w:val=""/>
+      <w:lvlJc w:val="left"/>
+      <w:pPr>
+        <w:ind w:left="6480" w:hanging="360"/>
+      </w:pPr>
+      <w:rPr>
+        <w:rFonts w:ascii="Wingdings" w:hAnsi="Wingdings" w:hint="default"/>
+      </w:rPr>
+    </w:lvl>
+  </w:abstractNum>
+  <w:abstractNum w:abstractNumId="1" w15:restartNumberingAfterBreak="0">
+    <w:nsid w:val="494523AD"/>
+    <w:multiLevelType w:val="hybridMultilevel"/>
+    <w:tmpl w:val="CE10B550"/>
+    <w:lvl w:ilvl="0" w:tplc="40090001">
+      <w:start w:val="1"/>
+      <w:numFmt w:val="bullet"/>
+      <w:lvlText w:val=""/>
+      <w:lvlJc w:val="left"/>
+      <w:pPr>
+        <w:ind w:left="1440" w:hanging="360"/>
+      </w:pPr>
+      <w:rPr>
+        <w:rFonts w:ascii="Symbol" w:hAnsi="Symbol" w:hint="default"/>
+      </w:rPr>
+    </w:lvl>
+    <w:lvl w:ilvl="1" w:tplc="40090003" w:tentative="1">
+      <w:start w:val="1"/>
+      <w:numFmt w:val="bullet"/>
+      <w:lvlText w:val="o"/>
+      <w:lvlJc w:val="left"/>
+      <w:pPr>
+        <w:ind w:left="2160" w:hanging="360"/>
+      </w:pPr>
+      <w:rPr>
+        <w:rFonts w:ascii="Courier New" w:hAnsi="Courier New" w:cs="Courier New" w:hint="default"/>
+      </w:rPr>
+    </w:lvl>
+    <w:lvl w:ilvl="2" w:tplc="40090005" w:tentative="1">
+      <w:start w:val="1"/>
+      <w:numFmt w:val="bullet"/>
+      <w:lvlText w:val=""/>
+      <w:lvlJc w:val="left"/>
+      <w:pPr>
+        <w:ind w:left="2880" w:hanging="360"/>
+      </w:pPr>
+      <w:rPr>
+        <w:rFonts w:ascii="Wingdings" w:hAnsi="Wingdings" w:hint="default"/>
+      </w:rPr>
+    </w:lvl>
+    <w:lvl w:ilvl="3" w:tplc="40090001" w:tentative="1">
+      <w:start w:val="1"/>
+      <w:numFmt w:val="bullet"/>
+      <w:lvlText w:val=""/>
+      <w:lvlJc w:val="left"/>
+      <w:pPr>
+        <w:ind w:left="3600" w:hanging="360"/>
+      </w:pPr>
+      <w:rPr>
+        <w:rFonts w:ascii="Symbol" w:hAnsi="Symbol" w:hint="default"/>
+      </w:rPr>
+    </w:lvl>
+    <w:lvl w:ilvl="4" w:tplc="40090003" w:tentative="1">
+      <w:start w:val="1"/>
+      <w:numFmt w:val="bullet"/>
+      <w:lvlText w:val="o"/>
+      <w:lvlJc w:val="left"/>
+      <w:pPr>
+        <w:ind w:left="4320" w:hanging="360"/>
+      </w:pPr>
+      <w:rPr>
+        <w:rFonts w:ascii="Courier New" w:hAnsi="Courier New" w:cs="Courier New" w:hint="default"/>
+      </w:rPr>
+    </w:lvl>
+    <w:lvl w:ilvl="5" w:tplc="40090005" w:tentative="1">
+      <w:start w:val="1"/>
+      <w:numFmt w:val="bullet"/>
+      <w:lvlText w:val=""/>
+      <w:lvlJc w:val="left"/>
+      <w:pPr>
+        <w:ind w:left="5040" w:hanging="360"/>
+      </w:pPr>
+      <w:rPr>
+        <w:rFonts w:ascii="Wingdings" w:hAnsi="Wingdings" w:hint="default"/>
+      </w:rPr>
+    </w:lvl>
+    <w:lvl w:ilvl="6" w:tplc="40090001" w:tentative="1">
+      <w:start w:val="1"/>
+      <w:numFmt w:val="bullet"/>
+      <w:lvlText w:val=""/>
+      <w:lvlJc w:val="left"/>
+      <w:pPr>
+        <w:ind w:left="5760" w:hanging="360"/>
+      </w:pPr>
+      <w:rPr>
+        <w:rFonts w:ascii="Symbol" w:hAnsi="Symbol" w:hint="default"/>
+      </w:rPr>
+    </w:lvl>
+    <w:lvl w:ilvl="7" w:tplc="40090003" w:tentative="1">
+      <w:start w:val="1"/>
+      <w:numFmt w:val="bullet"/>
+      <w:lvlText w:val="o"/>
+      <w:lvlJc w:val="left"/>
+      <w:pPr>
+        <w:ind w:left="6480" w:hanging="360"/>
+      </w:pPr>
+      <w:rPr>
+        <w:rFonts w:ascii="Courier New" w:hAnsi="Courier New" w:cs="Courier New" w:hint="default"/>
+      </w:rPr>
+    </w:lvl>
+    <w:lvl w:ilvl="8" w:tplc="40090005" w:tentative="1">
+      <w:start w:val="1"/>
+      <w:numFmt w:val="bullet"/>
+      <w:lvlText w:val=""/>
+      <w:lvlJc w:val="left"/>
+      <w:pPr>
+        <w:ind w:left="7200" w:hanging="360"/>
+      </w:pPr>
+      <w:rPr>
+        <w:rFonts w:ascii="Wingdings" w:hAnsi="Wingdings" w:hint="default"/>
+      </w:rPr>
+    </w:lvl>
+  </w:abstractNum>
+  <w:abstractNum w:abstractNumId="2" w15:restartNumberingAfterBreak="0">
+    <w:nsid w:val="5EFA6389"/>
+    <w:multiLevelType w:val="hybridMultilevel"/>
+    <w:tmpl w:val="F4807412"/>
+    <w:lvl w:ilvl="0" w:tplc="2E56E4D8">
+      <w:start w:val="1"/>
+      <w:numFmt w:val="decimal"/>
+      <w:lvlText w:val="%1.&gt;"/>
+      <w:lvlJc w:val="left"/>
+      <w:pPr>
+        <w:ind w:left="1440" w:hanging="360"/>
+      </w:pPr>
+      <w:rPr>
+        <w:rFonts w:hint="default"/>
+      </w:rPr>
+    </w:lvl>
+    <w:lvl w:ilvl="1" w:tplc="40090019" w:tentative="1">
+      <w:start w:val="1"/>
+      <w:numFmt w:val="lowerLetter"/>
+      <w:lvlText w:val="%2."/>
+      <w:lvlJc w:val="left"/>
+      <w:pPr>
+        <w:ind w:left="2160" w:hanging="360"/>
+      </w:pPr>
+    </w:lvl>
+    <w:lvl w:ilvl="2" w:tplc="4009001B" w:tentative="1">
+      <w:start w:val="1"/>
+      <w:numFmt w:val="lowerRoman"/>
+      <w:lvlText w:val="%3."/>
+      <w:lvlJc w:val="right"/>
+      <w:pPr>
+        <w:ind w:left="2880" w:hanging="180"/>
+      </w:pPr>
+    </w:lvl>
+    <w:lvl w:ilvl="3" w:tplc="4009000F" w:tentative="1">
+      <w:start w:val="1"/>
+      <w:numFmt w:val="decimal"/>
+      <w:lvlText w:val="%4."/>
+      <w:lvlJc w:val="left"/>
+      <w:pPr>
+        <w:ind w:left="3600" w:hanging="360"/>
+      </w:pPr>
+    </w:lvl>
+    <w:lvl w:ilvl="4" w:tplc="40090019" w:tentative="1">
+      <w:start w:val="1"/>
+      <w:numFmt w:val="lowerLetter"/>
+      <w:lvlText w:val="%5."/>
+      <w:lvlJc w:val="left"/>
+      <w:pPr>
+        <w:ind w:left="4320" w:hanging="360"/>
+      </w:pPr>
+    </w:lvl>
+    <w:lvl w:ilvl="5" w:tplc="4009001B" w:tentative="1">
+      <w:start w:val="1"/>
+      <w:numFmt w:val="lowerRoman"/>
+      <w:lvlText w:val="%6."/>
+      <w:lvlJc w:val="right"/>
+      <w:pPr>
+        <w:ind w:left="5040" w:hanging="180"/>
+      </w:pPr>
+    </w:lvl>
+    <w:lvl w:ilvl="6" w:tplc="4009000F" w:tentative="1">
+      <w:start w:val="1"/>
+      <w:numFmt w:val="decimal"/>
+      <w:lvlText w:val="%7."/>
+      <w:lvlJc w:val="left"/>
+      <w:pPr>
+        <w:ind w:left="5760" w:hanging="360"/>
+      </w:pPr>
+    </w:lvl>
+    <w:lvl w:ilvl="7" w:tplc="40090019" w:tentative="1">
+      <w:start w:val="1"/>
+      <w:numFmt w:val="lowerLetter"/>
+      <w:lvlText w:val="%8."/>
+      <w:lvlJc w:val="left"/>
+      <w:pPr>
+        <w:ind w:left="6480" w:hanging="360"/>
+      </w:pPr>
+    </w:lvl>
+    <w:lvl w:ilvl="8" w:tplc="4009001B" w:tentative="1">
+      <w:start w:val="1"/>
+      <w:numFmt w:val="lowerRoman"/>
+      <w:lvlText w:val="%9."/>
+      <w:lvlJc w:val="right"/>
+      <w:pPr>
+        <w:ind w:left="7200" w:hanging="180"/>
+      </w:pPr>
+    </w:lvl>
+  </w:abstractNum>
+  <w:num w:numId="1">
+    <w:abstractNumId w:val="2"/>
+  </w:num>
+  <w:num w:numId="2">
+    <w:abstractNumId w:val="1"/>
+  </w:num>
+  <w:num w:numId="3">
+    <w:abstractNumId w:val="0"/>
+  </w:num>
+</w:numbering>
 </file>
 
 <file path=word/styles.xml><?xml version="1.0" encoding="utf-8"?>
@@ -386,6 +1077,7 @@
     <w:lsdException w:name="HTML Sample" w:semiHidden="1" w:unhideWhenUsed="1"/>
     <w:lsdException w:name="HTML Typewriter" w:semiHidden="1" w:unhideWhenUsed="1"/>
     <w:lsdException w:name="HTML Variable" w:semiHidden="1" w:unhideWhenUsed="1"/>
+    <w:lsdException w:name="Normal Table" w:semiHidden="1" w:unhideWhenUsed="1"/>
     <w:lsdException w:name="annotation subject" w:semiHidden="1" w:unhideWhenUsed="1"/>
     <w:lsdException w:name="No List" w:semiHidden="1" w:unhideWhenUsed="1"/>
     <w:lsdException w:name="Outline List 1" w:semiHidden="1" w:unhideWhenUsed="1"/>
@@ -432,8 +1124,10 @@
     <w:lsdException w:name="Table Subtle 2" w:semiHidden="1" w:unhideWhenUsed="1"/>
     <w:lsdException w:name="Table Web 1" w:semiHidden="1" w:unhideWhenUsed="1"/>
     <w:lsdException w:name="Table Web 2" w:semiHidden="1" w:unhideWhenUsed="1"/>
+    <w:lsdException w:name="Table Web 3" w:semiHidden="1" w:unhideWhenUsed="1"/>
     <w:lsdException w:name="Balloon Text" w:semiHidden="1" w:unhideWhenUsed="1"/>
     <w:lsdException w:name="Table Grid" w:uiPriority="39"/>
+    <w:lsdException w:name="Table Theme" w:semiHidden="1" w:unhideWhenUsed="1"/>
     <w:lsdException w:name="Placeholder Text" w:semiHidden="1"/>
     <w:lsdException w:name="No Spacing" w:uiPriority="1" w:qFormat="1"/>
     <w:lsdException w:name="Light Shading" w:uiPriority="60"/>
@@ -685,6 +1379,17 @@
     <w:uiPriority w:val="99"/>
     <w:semiHidden/>
     <w:unhideWhenUsed/>
+  </w:style>
+  <w:style w:type="paragraph" w:styleId="ListParagraph">
+    <w:name w:val="List Paragraph"/>
+    <w:basedOn w:val="Normal"/>
+    <w:uiPriority w:val="34"/>
+    <w:qFormat/>
+    <w:rsid w:val="001079B5"/>
+    <w:pPr>
+      <w:ind w:left="720"/>
+      <w:contextualSpacing/>
+    </w:pPr>
   </w:style>
 </w:styles>
 </file>

</xml_diff>

<commit_message>
Added few changes to Readme.docx and notebook
</commit_message>
<xml_diff>
--- a/Readme.docx
+++ b/Readme.docx
@@ -493,6 +493,135 @@
     </w:p>
     <w:p>
       <w:pPr>
+        <w:ind w:left="720"/>
+        <w:rPr>
+          <w:sz w:val="24"/>
+          <w:szCs w:val="24"/>
+          <w:lang w:val="en-US"/>
+        </w:rPr>
+      </w:pPr>
+    </w:p>
+    <w:p>
+      <w:pPr>
+        <w:ind w:left="720"/>
+        <w:rPr>
+          <w:sz w:val="24"/>
+          <w:szCs w:val="24"/>
+          <w:lang w:val="en-US"/>
+        </w:rPr>
+      </w:pPr>
+      <w:r>
+        <w:rPr>
+          <w:sz w:val="24"/>
+          <w:szCs w:val="24"/>
+          <w:lang w:val="en-US"/>
+        </w:rPr>
+        <w:t xml:space="preserve">The following </w:t>
+      </w:r>
+      <w:r>
+        <w:rPr>
+          <w:sz w:val="24"/>
+          <w:szCs w:val="24"/>
+          <w:lang w:val="en-US"/>
+        </w:rPr>
+        <w:t>are</w:t>
+      </w:r>
+      <w:r>
+        <w:rPr>
+          <w:sz w:val="24"/>
+          <w:szCs w:val="24"/>
+          <w:lang w:val="en-US"/>
+        </w:rPr>
+        <w:t xml:space="preserve"> the methods used:</w:t>
+      </w:r>
+    </w:p>
+    <w:p>
+      <w:pPr>
+        <w:pStyle w:val="ListParagraph"/>
+        <w:numPr>
+          <w:ilvl w:val="0"/>
+          <w:numId w:val="4"/>
+        </w:numPr>
+        <w:rPr>
+          <w:sz w:val="24"/>
+          <w:szCs w:val="24"/>
+          <w:lang w:val="en-US"/>
+        </w:rPr>
+      </w:pPr>
+      <w:r>
+        <w:rPr>
+          <w:sz w:val="24"/>
+          <w:szCs w:val="24"/>
+          <w:lang w:val="en-US"/>
+        </w:rPr>
+        <w:t>Decision Tree</w:t>
+      </w:r>
+    </w:p>
+    <w:p>
+      <w:pPr>
+        <w:pStyle w:val="ListParagraph"/>
+        <w:numPr>
+          <w:ilvl w:val="0"/>
+          <w:numId w:val="4"/>
+        </w:numPr>
+        <w:rPr>
+          <w:sz w:val="24"/>
+          <w:szCs w:val="24"/>
+          <w:lang w:val="en-US"/>
+        </w:rPr>
+      </w:pPr>
+      <w:r>
+        <w:rPr>
+          <w:sz w:val="24"/>
+          <w:szCs w:val="24"/>
+          <w:lang w:val="en-US"/>
+        </w:rPr>
+        <w:t>Random Forest</w:t>
+      </w:r>
+    </w:p>
+    <w:p>
+      <w:pPr>
+        <w:pStyle w:val="ListParagraph"/>
+        <w:numPr>
+          <w:ilvl w:val="0"/>
+          <w:numId w:val="4"/>
+        </w:numPr>
+        <w:rPr>
+          <w:sz w:val="24"/>
+          <w:szCs w:val="24"/>
+          <w:lang w:val="en-US"/>
+        </w:rPr>
+      </w:pPr>
+      <w:r>
+        <w:rPr>
+          <w:sz w:val="24"/>
+          <w:szCs w:val="24"/>
+          <w:lang w:val="en-US"/>
+        </w:rPr>
+        <w:t xml:space="preserve">Gradient </w:t>
+      </w:r>
+      <w:r>
+        <w:rPr>
+          <w:sz w:val="24"/>
+          <w:szCs w:val="24"/>
+          <w:lang w:val="en-US"/>
+        </w:rPr>
+        <w:t>Boosting</w:t>
+      </w:r>
+    </w:p>
+    <w:p>
+      <w:pPr>
+        <w:pStyle w:val="ListParagraph"/>
+        <w:ind w:left="1440"/>
+        <w:rPr>
+          <w:sz w:val="24"/>
+          <w:szCs w:val="24"/>
+          <w:lang w:val="en-US"/>
+        </w:rPr>
+      </w:pPr>
+    </w:p>
+    <w:p>
+      <w:pPr>
         <w:rPr>
           <w:sz w:val="44"/>
           <w:szCs w:val="44"/>
@@ -584,7 +713,6 @@
           <w:u w:val="single"/>
           <w:lang w:val="en-US"/>
         </w:rPr>
-        <w:lastRenderedPageBreak/>
         <w:t>RESULTS</w:t>
       </w:r>
     </w:p>
@@ -621,7 +749,7 @@
         <v:path o:extrusionok="f" gradientshapeok="t" o:connecttype="rect"/>
         <o:lock v:ext="edit" aspectratio="t"/>
       </v:shapetype>
-      <v:shape id="_x0000_i1197" type="#_x0000_t75" style="width:11.3pt;height:11.3pt" o:bullet="t">
+      <v:shape id="_x0000_i1086" type="#_x0000_t75" style="width:11.3pt;height:11.3pt" o:bullet="t">
         <v:imagedata r:id="rId1" o:title="mso3AE0"/>
       </v:shape>
     </w:pict>
@@ -942,6 +1070,119 @@
       </w:pPr>
     </w:lvl>
   </w:abstractNum>
+  <w:abstractNum w:abstractNumId="3" w15:restartNumberingAfterBreak="0">
+    <w:nsid w:val="67683C13"/>
+    <w:multiLevelType w:val="hybridMultilevel"/>
+    <w:tmpl w:val="DF3C9EB0"/>
+    <w:lvl w:ilvl="0" w:tplc="4009000B">
+      <w:start w:val="1"/>
+      <w:numFmt w:val="bullet"/>
+      <w:lvlText w:val=""/>
+      <w:lvlJc w:val="left"/>
+      <w:pPr>
+        <w:ind w:left="1440" w:hanging="360"/>
+      </w:pPr>
+      <w:rPr>
+        <w:rFonts w:ascii="Wingdings" w:hAnsi="Wingdings" w:hint="default"/>
+      </w:rPr>
+    </w:lvl>
+    <w:lvl w:ilvl="1" w:tplc="40090003" w:tentative="1">
+      <w:start w:val="1"/>
+      <w:numFmt w:val="bullet"/>
+      <w:lvlText w:val="o"/>
+      <w:lvlJc w:val="left"/>
+      <w:pPr>
+        <w:ind w:left="2160" w:hanging="360"/>
+      </w:pPr>
+      <w:rPr>
+        <w:rFonts w:ascii="Courier New" w:hAnsi="Courier New" w:cs="Courier New" w:hint="default"/>
+      </w:rPr>
+    </w:lvl>
+    <w:lvl w:ilvl="2" w:tplc="40090005" w:tentative="1">
+      <w:start w:val="1"/>
+      <w:numFmt w:val="bullet"/>
+      <w:lvlText w:val=""/>
+      <w:lvlJc w:val="left"/>
+      <w:pPr>
+        <w:ind w:left="2880" w:hanging="360"/>
+      </w:pPr>
+      <w:rPr>
+        <w:rFonts w:ascii="Wingdings" w:hAnsi="Wingdings" w:hint="default"/>
+      </w:rPr>
+    </w:lvl>
+    <w:lvl w:ilvl="3" w:tplc="40090001" w:tentative="1">
+      <w:start w:val="1"/>
+      <w:numFmt w:val="bullet"/>
+      <w:lvlText w:val=""/>
+      <w:lvlJc w:val="left"/>
+      <w:pPr>
+        <w:ind w:left="3600" w:hanging="360"/>
+      </w:pPr>
+      <w:rPr>
+        <w:rFonts w:ascii="Symbol" w:hAnsi="Symbol" w:hint="default"/>
+      </w:rPr>
+    </w:lvl>
+    <w:lvl w:ilvl="4" w:tplc="40090003" w:tentative="1">
+      <w:start w:val="1"/>
+      <w:numFmt w:val="bullet"/>
+      <w:lvlText w:val="o"/>
+      <w:lvlJc w:val="left"/>
+      <w:pPr>
+        <w:ind w:left="4320" w:hanging="360"/>
+      </w:pPr>
+      <w:rPr>
+        <w:rFonts w:ascii="Courier New" w:hAnsi="Courier New" w:cs="Courier New" w:hint="default"/>
+      </w:rPr>
+    </w:lvl>
+    <w:lvl w:ilvl="5" w:tplc="40090005" w:tentative="1">
+      <w:start w:val="1"/>
+      <w:numFmt w:val="bullet"/>
+      <w:lvlText w:val=""/>
+      <w:lvlJc w:val="left"/>
+      <w:pPr>
+        <w:ind w:left="5040" w:hanging="360"/>
+      </w:pPr>
+      <w:rPr>
+        <w:rFonts w:ascii="Wingdings" w:hAnsi="Wingdings" w:hint="default"/>
+      </w:rPr>
+    </w:lvl>
+    <w:lvl w:ilvl="6" w:tplc="40090001" w:tentative="1">
+      <w:start w:val="1"/>
+      <w:numFmt w:val="bullet"/>
+      <w:lvlText w:val=""/>
+      <w:lvlJc w:val="left"/>
+      <w:pPr>
+        <w:ind w:left="5760" w:hanging="360"/>
+      </w:pPr>
+      <w:rPr>
+        <w:rFonts w:ascii="Symbol" w:hAnsi="Symbol" w:hint="default"/>
+      </w:rPr>
+    </w:lvl>
+    <w:lvl w:ilvl="7" w:tplc="40090003" w:tentative="1">
+      <w:start w:val="1"/>
+      <w:numFmt w:val="bullet"/>
+      <w:lvlText w:val="o"/>
+      <w:lvlJc w:val="left"/>
+      <w:pPr>
+        <w:ind w:left="6480" w:hanging="360"/>
+      </w:pPr>
+      <w:rPr>
+        <w:rFonts w:ascii="Courier New" w:hAnsi="Courier New" w:cs="Courier New" w:hint="default"/>
+      </w:rPr>
+    </w:lvl>
+    <w:lvl w:ilvl="8" w:tplc="40090005" w:tentative="1">
+      <w:start w:val="1"/>
+      <w:numFmt w:val="bullet"/>
+      <w:lvlText w:val=""/>
+      <w:lvlJc w:val="left"/>
+      <w:pPr>
+        <w:ind w:left="7200" w:hanging="360"/>
+      </w:pPr>
+      <w:rPr>
+        <w:rFonts w:ascii="Wingdings" w:hAnsi="Wingdings" w:hint="default"/>
+      </w:rPr>
+    </w:lvl>
+  </w:abstractNum>
   <w:num w:numId="1">
     <w:abstractNumId w:val="2"/>
   </w:num>
@@ -950,6 +1191,9 @@
   </w:num>
   <w:num w:numId="3">
     <w:abstractNumId w:val="0"/>
+  </w:num>
+  <w:num w:numId="4">
+    <w:abstractNumId w:val="3"/>
   </w:num>
 </w:numbering>
 </file>

</xml_diff>

<commit_message>
Few changes in notebook and Readme.docx
</commit_message>
<xml_diff>
--- a/Readme.docx
+++ b/Readme.docx
@@ -1,6 +1,6 @@
 
 <file path=word/document.xml><?xml version="1.0" encoding="utf-8"?>
-<w:document xmlns:wpc="http://schemas.microsoft.com/office/word/2010/wordprocessingCanvas" xmlns:cx="http://schemas.microsoft.com/office/drawing/2014/chartex" xmlns:cx1="http://schemas.microsoft.com/office/drawing/2015/9/8/chartex" xmlns:cx2="http://schemas.microsoft.com/office/drawing/2015/10/21/chartex" xmlns:cx3="http://schemas.microsoft.com/office/drawing/2016/5/9/chartex" xmlns:cx4="http://schemas.microsoft.com/office/drawing/2016/5/10/chartex" xmlns:cx5="http://schemas.microsoft.com/office/drawing/2016/5/11/chartex" xmlns:cx6="http://schemas.microsoft.com/office/drawing/2016/5/12/chartex" xmlns:cx7="http://schemas.microsoft.com/office/drawing/2016/5/13/chartex" xmlns:cx8="http://schemas.microsoft.com/office/drawing/2016/5/14/chartex" xmlns:mc="http://schemas.openxmlformats.org/markup-compatibility/2006" xmlns:aink="http://schemas.microsoft.com/office/drawing/2016/ink" xmlns:am3d="http://schemas.microsoft.com/office/drawing/2017/model3d" xmlns:o="urn:schemas-microsoft-com:office:office" xmlns:r="http://schemas.openxmlformats.org/officeDocument/2006/relationships" xmlns:m="http://schemas.openxmlformats.org/officeDocument/2006/math" xmlns:v="urn:schemas-microsoft-com:vml" xmlns:wp14="http://schemas.microsoft.com/office/word/2010/wordprocessingDrawing" xmlns:wp="http://schemas.openxmlformats.org/drawingml/2006/wordprocessingDrawing" xmlns:w10="urn:schemas-microsoft-com:office:word" xmlns:w="http://schemas.openxmlformats.org/wordprocessingml/2006/main" xmlns:w14="http://schemas.microsoft.com/office/word/2010/wordml" xmlns:w15="http://schemas.microsoft.com/office/word/2012/wordml" xmlns:w16cex="http://schemas.microsoft.com/office/word/2018/wordml/cex" xmlns:w16cid="http://schemas.microsoft.com/office/word/2016/wordml/cid" xmlns:w16="http://schemas.microsoft.com/office/word/2018/wordml" xmlns:w16se="http://schemas.microsoft.com/office/word/2015/wordml/symex" xmlns:wpg="http://schemas.microsoft.com/office/word/2010/wordprocessingGroup" xmlns:wpi="http://schemas.microsoft.com/office/word/2010/wordprocessingInk" xmlns:wne="http://schemas.microsoft.com/office/word/2006/wordml" xmlns:wps="http://schemas.microsoft.com/office/word/2010/wordprocessingShape" mc:Ignorable="w14 w15 w16se w16cid w16 w16cex wp14">
+<w:document xmlns:wpc="http://schemas.microsoft.com/office/word/2010/wordprocessingCanvas" xmlns:cx="http://schemas.microsoft.com/office/drawing/2014/chartex" xmlns:cx1="http://schemas.microsoft.com/office/drawing/2015/9/8/chartex" xmlns:cx2="http://schemas.microsoft.com/office/drawing/2015/10/21/chartex" xmlns:cx3="http://schemas.microsoft.com/office/drawing/2016/5/9/chartex" xmlns:cx4="http://schemas.microsoft.com/office/drawing/2016/5/10/chartex" xmlns:cx5="http://schemas.microsoft.com/office/drawing/2016/5/11/chartex" xmlns:cx6="http://schemas.microsoft.com/office/drawing/2016/5/12/chartex" xmlns:cx7="http://schemas.microsoft.com/office/drawing/2016/5/13/chartex" xmlns:cx8="http://schemas.microsoft.com/office/drawing/2016/5/14/chartex" xmlns:mc="http://schemas.openxmlformats.org/markup-compatibility/2006" xmlns:aink="http://schemas.microsoft.com/office/drawing/2016/ink" xmlns:am3d="http://schemas.microsoft.com/office/drawing/2017/model3d" xmlns:o="urn:schemas-microsoft-com:office:office" xmlns:r="http://schemas.openxmlformats.org/officeDocument/2006/relationships" xmlns:m="http://schemas.openxmlformats.org/officeDocument/2006/math" xmlns:v="urn:schemas-microsoft-com:vml" xmlns:wp14="http://schemas.microsoft.com/office/word/2010/wordprocessingDrawing" xmlns:wp="http://schemas.openxmlformats.org/drawingml/2006/wordprocessingDrawing" xmlns:w10="urn:schemas-microsoft-com:office:word" xmlns:w="http://schemas.openxmlformats.org/wordprocessingml/2006/main" xmlns:w14="http://schemas.microsoft.com/office/word/2010/wordml" xmlns:w15="http://schemas.microsoft.com/office/word/2012/wordml" xmlns:w16cex="http://schemas.microsoft.com/office/word/2018/wordml/cex" xmlns:w16cid="http://schemas.microsoft.com/office/word/2016/wordml/cid" xmlns:w16="http://schemas.microsoft.com/office/word/2018/wordml" xmlns:w16sdtdh="http://schemas.microsoft.com/office/word/2020/wordml/sdtdatahash" xmlns:w16se="http://schemas.microsoft.com/office/word/2015/wordml/symex" xmlns:wpg="http://schemas.microsoft.com/office/word/2010/wordprocessingGroup" xmlns:wpi="http://schemas.microsoft.com/office/word/2010/wordprocessingInk" xmlns:wne="http://schemas.microsoft.com/office/word/2006/wordml" xmlns:wps="http://schemas.microsoft.com/office/word/2010/wordprocessingShape" mc:Ignorable="w14 w15 w16se w16cid w16 w16cex w16sdtdh wp14">
   <w:body>
     <w:p>
       <w:pPr>
@@ -608,6 +608,36 @@
         </w:rPr>
         <w:t>Boosting</w:t>
       </w:r>
+      <w:r>
+        <w:rPr>
+          <w:sz w:val="24"/>
+          <w:szCs w:val="24"/>
+          <w:lang w:val="en-US"/>
+        </w:rPr>
+        <w:t xml:space="preserve"> (XG Boost)</w:t>
+      </w:r>
+    </w:p>
+    <w:p>
+      <w:pPr>
+        <w:pStyle w:val="ListParagraph"/>
+        <w:numPr>
+          <w:ilvl w:val="0"/>
+          <w:numId w:val="4"/>
+        </w:numPr>
+        <w:rPr>
+          <w:sz w:val="24"/>
+          <w:szCs w:val="24"/>
+          <w:lang w:val="en-US"/>
+        </w:rPr>
+      </w:pPr>
+      <w:r>
+        <w:rPr>
+          <w:sz w:val="24"/>
+          <w:szCs w:val="24"/>
+          <w:lang w:val="en-US"/>
+        </w:rPr>
+        <w:t>AdaBoost (Not Used)</w:t>
+      </w:r>
     </w:p>
     <w:p>
       <w:pPr>
@@ -715,6 +745,117 @@
         </w:rPr>
         <w:t>RESULTS</w:t>
       </w:r>
+    </w:p>
+    <w:p>
+      <w:pPr>
+        <w:rPr>
+          <w:b/>
+          <w:bCs/>
+          <w:i/>
+          <w:iCs/>
+          <w:sz w:val="44"/>
+          <w:szCs w:val="44"/>
+          <w:u w:val="single"/>
+          <w:lang w:val="en-US"/>
+        </w:rPr>
+      </w:pPr>
+    </w:p>
+    <w:p>
+      <w:pPr>
+        <w:ind w:left="709"/>
+        <w:rPr>
+          <w:sz w:val="24"/>
+          <w:szCs w:val="24"/>
+          <w:lang w:val="en-US"/>
+        </w:rPr>
+      </w:pPr>
+      <w:proofErr w:type="spellStart"/>
+      <w:r>
+        <w:rPr>
+          <w:sz w:val="24"/>
+          <w:szCs w:val="24"/>
+          <w:lang w:val="en-US"/>
+        </w:rPr>
+        <w:t>Refrences</w:t>
+      </w:r>
+      <w:proofErr w:type="spellEnd"/>
+      <w:r>
+        <w:rPr>
+          <w:sz w:val="24"/>
+          <w:szCs w:val="24"/>
+          <w:lang w:val="en-US"/>
+        </w:rPr>
+        <w:t xml:space="preserve"> </w:t>
+      </w:r>
+    </w:p>
+    <w:p>
+      <w:pPr>
+        <w:ind w:left="709"/>
+        <w:rPr>
+          <w:rStyle w:val="Hyperlink"/>
+        </w:rPr>
+      </w:pPr>
+      <w:hyperlink r:id="rId5" w:history="1">
+        <w:r>
+          <w:rPr>
+            <w:rStyle w:val="Hyperlink"/>
+          </w:rPr>
+          <w:t xml:space="preserve">Decision Tree Algorithm, Explained - </w:t>
+        </w:r>
+        <w:proofErr w:type="spellStart"/>
+        <w:r>
+          <w:rPr>
+            <w:rStyle w:val="Hyperlink"/>
+          </w:rPr>
+          <w:t>KDnuggets</w:t>
+        </w:r>
+        <w:proofErr w:type="spellEnd"/>
+      </w:hyperlink>
+    </w:p>
+    <w:p>
+      <w:pPr>
+        <w:ind w:left="709"/>
+      </w:pPr>
+      <w:hyperlink r:id="rId6" w:history="1">
+        <w:r>
+          <w:rPr>
+            <w:rStyle w:val="Hyperlink"/>
+          </w:rPr>
+          <w:t xml:space="preserve">python - How to deal with </w:t>
+        </w:r>
+        <w:proofErr w:type="spellStart"/>
+        <w:r>
+          <w:rPr>
+            <w:rStyle w:val="Hyperlink"/>
+          </w:rPr>
+          <w:t>SettingWithCopyWarning</w:t>
+        </w:r>
+        <w:proofErr w:type="spellEnd"/>
+        <w:r>
+          <w:rPr>
+            <w:rStyle w:val="Hyperlink"/>
+          </w:rPr>
+          <w:t xml:space="preserve"> in Pandas - Stack Overflow</w:t>
+        </w:r>
+      </w:hyperlink>
+    </w:p>
+    <w:p>
+      <w:pPr>
+        <w:ind w:left="709"/>
+        <w:rPr>
+          <w:sz w:val="24"/>
+          <w:szCs w:val="24"/>
+          <w:lang w:val="en-US"/>
+        </w:rPr>
+      </w:pPr>
+      <w:hyperlink r:id="rId7" w:history="1">
+        <w:r>
+          <w:rPr>
+            <w:rStyle w:val="Hyperlink"/>
+          </w:rPr>
+          <w:t>Topic Modelling into a Category Tree | by Anand P V | Towards Data Science</w:t>
+        </w:r>
+      </w:hyperlink>
     </w:p>
     <w:sectPr>
       <w:pgSz w:w="11906" w:h="16838"/>
@@ -727,7 +868,7 @@
 </file>
 
 <file path=word/numbering.xml><?xml version="1.0" encoding="utf-8"?>
-<w:numbering xmlns:wpc="http://schemas.microsoft.com/office/word/2010/wordprocessingCanvas" xmlns:cx="http://schemas.microsoft.com/office/drawing/2014/chartex" xmlns:cx1="http://schemas.microsoft.com/office/drawing/2015/9/8/chartex" xmlns:cx2="http://schemas.microsoft.com/office/drawing/2015/10/21/chartex" xmlns:cx3="http://schemas.microsoft.com/office/drawing/2016/5/9/chartex" xmlns:cx4="http://schemas.microsoft.com/office/drawing/2016/5/10/chartex" xmlns:cx5="http://schemas.microsoft.com/office/drawing/2016/5/11/chartex" xmlns:cx6="http://schemas.microsoft.com/office/drawing/2016/5/12/chartex" xmlns:cx7="http://schemas.microsoft.com/office/drawing/2016/5/13/chartex" xmlns:cx8="http://schemas.microsoft.com/office/drawing/2016/5/14/chartex" xmlns:mc="http://schemas.openxmlformats.org/markup-compatibility/2006" xmlns:aink="http://schemas.microsoft.com/office/drawing/2016/ink" xmlns:am3d="http://schemas.microsoft.com/office/drawing/2017/model3d" xmlns:o="urn:schemas-microsoft-com:office:office" xmlns:r="http://schemas.openxmlformats.org/officeDocument/2006/relationships" xmlns:m="http://schemas.openxmlformats.org/officeDocument/2006/math" xmlns:v="urn:schemas-microsoft-com:vml" xmlns:wp14="http://schemas.microsoft.com/office/word/2010/wordprocessingDrawing" xmlns:wp="http://schemas.openxmlformats.org/drawingml/2006/wordprocessingDrawing" xmlns:w10="urn:schemas-microsoft-com:office:word" xmlns:w="http://schemas.openxmlformats.org/wordprocessingml/2006/main" xmlns:w14="http://schemas.microsoft.com/office/word/2010/wordml" xmlns:w15="http://schemas.microsoft.com/office/word/2012/wordml" xmlns:w16cex="http://schemas.microsoft.com/office/word/2018/wordml/cex" xmlns:w16cid="http://schemas.microsoft.com/office/word/2016/wordml/cid" xmlns:w16="http://schemas.microsoft.com/office/word/2018/wordml" xmlns:w16se="http://schemas.microsoft.com/office/word/2015/wordml/symex" xmlns:wpg="http://schemas.microsoft.com/office/word/2010/wordprocessingGroup" xmlns:wpi="http://schemas.microsoft.com/office/word/2010/wordprocessingInk" xmlns:wne="http://schemas.microsoft.com/office/word/2006/wordml" xmlns:wps="http://schemas.microsoft.com/office/word/2010/wordprocessingShape" mc:Ignorable="w14 w15 w16se w16cid w16 w16cex wp14">
+<w:numbering xmlns:wpc="http://schemas.microsoft.com/office/word/2010/wordprocessingCanvas" xmlns:cx="http://schemas.microsoft.com/office/drawing/2014/chartex" xmlns:cx1="http://schemas.microsoft.com/office/drawing/2015/9/8/chartex" xmlns:cx2="http://schemas.microsoft.com/office/drawing/2015/10/21/chartex" xmlns:cx3="http://schemas.microsoft.com/office/drawing/2016/5/9/chartex" xmlns:cx4="http://schemas.microsoft.com/office/drawing/2016/5/10/chartex" xmlns:cx5="http://schemas.microsoft.com/office/drawing/2016/5/11/chartex" xmlns:cx6="http://schemas.microsoft.com/office/drawing/2016/5/12/chartex" xmlns:cx7="http://schemas.microsoft.com/office/drawing/2016/5/13/chartex" xmlns:cx8="http://schemas.microsoft.com/office/drawing/2016/5/14/chartex" xmlns:mc="http://schemas.openxmlformats.org/markup-compatibility/2006" xmlns:aink="http://schemas.microsoft.com/office/drawing/2016/ink" xmlns:am3d="http://schemas.microsoft.com/office/drawing/2017/model3d" xmlns:o="urn:schemas-microsoft-com:office:office" xmlns:r="http://schemas.openxmlformats.org/officeDocument/2006/relationships" xmlns:m="http://schemas.openxmlformats.org/officeDocument/2006/math" xmlns:v="urn:schemas-microsoft-com:vml" xmlns:wp14="http://schemas.microsoft.com/office/word/2010/wordprocessingDrawing" xmlns:wp="http://schemas.openxmlformats.org/drawingml/2006/wordprocessingDrawing" xmlns:w10="urn:schemas-microsoft-com:office:word" xmlns:w="http://schemas.openxmlformats.org/wordprocessingml/2006/main" xmlns:w14="http://schemas.microsoft.com/office/word/2010/wordml" xmlns:w15="http://schemas.microsoft.com/office/word/2012/wordml" xmlns:w16cex="http://schemas.microsoft.com/office/word/2018/wordml/cex" xmlns:w16cid="http://schemas.microsoft.com/office/word/2016/wordml/cid" xmlns:w16="http://schemas.microsoft.com/office/word/2018/wordml" xmlns:w16sdtdh="http://schemas.microsoft.com/office/word/2020/wordml/sdtdatahash" xmlns:w16se="http://schemas.microsoft.com/office/word/2015/wordml/symex" xmlns:wpg="http://schemas.microsoft.com/office/word/2010/wordprocessingGroup" xmlns:wpi="http://schemas.microsoft.com/office/word/2010/wordprocessingInk" xmlns:wne="http://schemas.microsoft.com/office/word/2006/wordml" xmlns:wps="http://schemas.microsoft.com/office/word/2010/wordprocessingShape" mc:Ignorable="w14 w15 w16se w16cid w16 w16cex w16sdtdh wp14">
   <w:numPicBullet w:numPicBulletId="0">
     <w:pict>
       <v:shapetype id="_x0000_t75" coordsize="21600,21600" o:spt="75" o:preferrelative="t" path="m@4@5l@4@11@9@11@9@5xe" filled="f" stroked="f">
@@ -749,7 +890,7 @@
         <v:path o:extrusionok="f" gradientshapeok="t" o:connecttype="rect"/>
         <o:lock v:ext="edit" aspectratio="t"/>
       </v:shapetype>
-      <v:shape id="_x0000_i1086" type="#_x0000_t75" style="width:11.3pt;height:11.3pt" o:bullet="t">
+      <v:shape id="_x0000_i1063" type="#_x0000_t75" style="width:11.3pt;height:11.3pt" o:bullet="t">
         <v:imagedata r:id="rId1" o:title="mso3AE0"/>
       </v:shape>
     </w:pict>
@@ -1199,7 +1340,7 @@
 </file>
 
 <file path=word/styles.xml><?xml version="1.0" encoding="utf-8"?>
-<w:styles xmlns:mc="http://schemas.openxmlformats.org/markup-compatibility/2006" xmlns:r="http://schemas.openxmlformats.org/officeDocument/2006/relationships" xmlns:w="http://schemas.openxmlformats.org/wordprocessingml/2006/main" xmlns:w14="http://schemas.microsoft.com/office/word/2010/wordml" xmlns:w15="http://schemas.microsoft.com/office/word/2012/wordml" xmlns:w16cex="http://schemas.microsoft.com/office/word/2018/wordml/cex" xmlns:w16cid="http://schemas.microsoft.com/office/word/2016/wordml/cid" xmlns:w16="http://schemas.microsoft.com/office/word/2018/wordml" xmlns:w16se="http://schemas.microsoft.com/office/word/2015/wordml/symex" mc:Ignorable="w14 w15 w16se w16cid w16 w16cex">
+<w:styles xmlns:mc="http://schemas.openxmlformats.org/markup-compatibility/2006" xmlns:r="http://schemas.openxmlformats.org/officeDocument/2006/relationships" xmlns:w="http://schemas.openxmlformats.org/wordprocessingml/2006/main" xmlns:w14="http://schemas.microsoft.com/office/word/2010/wordml" xmlns:w15="http://schemas.microsoft.com/office/word/2012/wordml" xmlns:w16cex="http://schemas.microsoft.com/office/word/2018/wordml/cex" xmlns:w16cid="http://schemas.microsoft.com/office/word/2016/wordml/cid" xmlns:w16="http://schemas.microsoft.com/office/word/2018/wordml" xmlns:w16sdtdh="http://schemas.microsoft.com/office/word/2020/wordml/sdtdatahash" xmlns:w16se="http://schemas.microsoft.com/office/word/2015/wordml/symex" mc:Ignorable="w14 w15 w16se w16cid w16 w16cex w16sdtdh">
   <w:docDefaults>
     <w:rPrDefault>
       <w:rPr>
@@ -1635,6 +1776,18 @@
       <w:contextualSpacing/>
     </w:pPr>
   </w:style>
+  <w:style w:type="character" w:styleId="Hyperlink">
+    <w:name w:val="Hyperlink"/>
+    <w:basedOn w:val="DefaultParagraphFont"/>
+    <w:uiPriority w:val="99"/>
+    <w:semiHidden/>
+    <w:unhideWhenUsed/>
+    <w:rsid w:val="00600391"/>
+    <w:rPr>
+      <w:color w:val="0000FF"/>
+      <w:u w:val="single"/>
+    </w:rPr>
+  </w:style>
 </w:styles>
 </file>
 

</xml_diff>